<commit_message>
update docx with q2
</commit_message>
<xml_diff>
--- a/324741057_318230844.docx
+++ b/324741057_318230844.docx
@@ -3,7 +3,17 @@
 <w:document xmlns:wpc="http://schemas.microsoft.com/office/word/2010/wordprocessingCanvas" xmlns:cx="http://schemas.microsoft.com/office/drawing/2014/chartex" xmlns:cx1="http://schemas.microsoft.com/office/drawing/2015/9/8/chartex" xmlns:cx2="http://schemas.microsoft.com/office/drawing/2015/10/21/chartex" xmlns:cx3="http://schemas.microsoft.com/office/drawing/2016/5/9/chartex" xmlns:cx4="http://schemas.microsoft.com/office/drawing/2016/5/10/chartex" xmlns:cx5="http://schemas.microsoft.com/office/drawing/2016/5/11/chartex" xmlns:cx6="http://schemas.microsoft.com/office/drawing/2016/5/12/chartex" xmlns:cx7="http://schemas.microsoft.com/office/drawing/2016/5/13/chartex" xmlns:cx8="http://schemas.microsoft.com/office/drawing/2016/5/14/chartex" xmlns:mc="http://schemas.openxmlformats.org/markup-compatibility/2006" xmlns:aink="http://schemas.microsoft.com/office/drawing/2016/ink" xmlns:am3d="http://schemas.microsoft.com/office/drawing/2017/model3d" xmlns:o="urn:schemas-microsoft-com:office:office" xmlns:r="http://schemas.openxmlformats.org/officeDocument/2006/relationships" xmlns:m="http://schemas.openxmlformats.org/officeDocument/2006/math" xmlns:v="urn:schemas-microsoft-com:vml" xmlns:wp14="http://schemas.microsoft.com/office/word/2010/wordprocessingDrawing" xmlns:wp="http://schemas.openxmlformats.org/drawingml/2006/wordprocessingDrawing" xmlns:w10="urn:schemas-microsoft-com:office:word" xmlns:w="http://schemas.openxmlformats.org/wordprocessingml/2006/main" xmlns:w14="http://schemas.microsoft.com/office/word/2010/wordml" xmlns:w15="http://schemas.microsoft.com/office/word/2012/wordml" xmlns:w16cex="http://schemas.microsoft.com/office/word/2018/wordml/cex" xmlns:w16cid="http://schemas.microsoft.com/office/word/2016/wordml/cid" xmlns:w16="http://schemas.microsoft.com/office/word/2018/wordml" xmlns:w16se="http://schemas.microsoft.com/office/word/2015/wordml/symex" xmlns:wpg="http://schemas.microsoft.com/office/word/2010/wordprocessingGroup" xmlns:wpi="http://schemas.microsoft.com/office/word/2010/wordprocessingInk" xmlns:wne="http://schemas.microsoft.com/office/word/2006/wordml" xmlns:wps="http://schemas.microsoft.com/office/word/2010/wordprocessingShape" mc:Ignorable="w14 w15 w16se w16cid w16 w16cex wp14">
   <w:body>
     <w:p>
-      <w:r>
+      <w:pPr>
+        <w:rPr>
+          <w:b/>
+          <w:bCs/>
+        </w:rPr>
+      </w:pPr>
+      <w:r>
+        <w:rPr>
+          <w:b/>
+          <w:bCs/>
+        </w:rPr>
         <w:t>Question 1: Theoretical Questions</w:t>
       </w:r>
     </w:p>
@@ -27,7 +37,15 @@
     </w:p>
     <w:p>
       <w:r>
-        <w:t>Special form has it’s own evaluation rule, so we need it in part of expressions used (if for example).</w:t>
+        <w:t xml:space="preserve">Special form has </w:t>
+      </w:r>
+      <w:proofErr w:type="gramStart"/>
+      <w:r>
+        <w:t>it’s</w:t>
+      </w:r>
+      <w:proofErr w:type="gramEnd"/>
+      <w:r>
+        <w:t xml:space="preserve"> own evaluation rule, so we need it in part of expressions used (if for example).</w:t>
       </w:r>
     </w:p>
     <w:p>
@@ -191,7 +209,15 @@
     </w:p>
     <w:p>
       <w:r>
-        <w:t>Without ‘define ‘ we cannot bind values with variables in global environment, so every program in L1 that uses ‘define’ cannot be transformed to L0 language. Example from a lecture.</w:t>
+        <w:t xml:space="preserve">Without ‘define </w:t>
+      </w:r>
+      <w:proofErr w:type="gramStart"/>
+      <w:r>
+        <w:t>‘ we</w:t>
+      </w:r>
+      <w:proofErr w:type="gramEnd"/>
+      <w:r>
+        <w:t xml:space="preserve"> cannot bind values with variables in global environment, so every program in L1 that uses ‘define’ cannot be transformed to L0 language. Example from a lecture.</w:t>
       </w:r>
     </w:p>
     <w:p>
@@ -451,6 +477,7 @@
         </w:rPr>
         <w:t>size</w:t>
       </w:r>
+      <w:proofErr w:type="gramStart"/>
       <w:r>
         <w:rPr>
           <w:rFonts w:ascii="Consolas" w:eastAsia="Times New Roman" w:hAnsi="Consolas" w:cs="Courier New"/>
@@ -473,7 +500,21 @@
           <w:bdr w:val="none" w:sz="0" w:space="0" w:color="auto" w:frame="1"/>
           <w:lang w:eastAsia="en-GB"/>
         </w:rPr>
-        <w:t>;--&gt; 12 ;;</w:t>
+        <w:t>;</w:t>
+      </w:r>
+      <w:proofErr w:type="gramEnd"/>
+      <w:r>
+        <w:rPr>
+          <w:rFonts w:ascii="Consolas" w:eastAsia="Times New Roman" w:hAnsi="Consolas" w:cs="Courier New"/>
+          <w:i/>
+          <w:iCs/>
+          <w:color w:val="999988"/>
+          <w:sz w:val="20"/>
+          <w:szCs w:val="20"/>
+          <w:bdr w:val="none" w:sz="0" w:space="0" w:color="auto" w:frame="1"/>
+          <w:lang w:eastAsia="en-GB"/>
+        </w:rPr>
+        <w:t>--&gt; 12 ;;</w:t>
       </w:r>
     </w:p>
     <w:p>
@@ -496,7 +537,35 @@
         <w:rPr>
           <w:lang w:val="en-US"/>
         </w:rPr>
-        <w:t>The example for a program which cannot be transformed to L20 can be a factorial from the practical session, without bind the recursion isn’t possible because function called by name but cannot be binded:</w:t>
+        <w:t xml:space="preserve">The example for a program which cannot be transformed to L20 can be a factorial from the practical session, without bind the recursion </w:t>
+      </w:r>
+      <w:proofErr w:type="gramStart"/>
+      <w:r>
+        <w:rPr>
+          <w:lang w:val="en-US"/>
+        </w:rPr>
+        <w:t>isn’t</w:t>
+      </w:r>
+      <w:proofErr w:type="gramEnd"/>
+      <w:r>
+        <w:rPr>
+          <w:lang w:val="en-US"/>
+        </w:rPr>
+        <w:t xml:space="preserve"> possible because function called by name but cannot be </w:t>
+      </w:r>
+      <w:proofErr w:type="spellStart"/>
+      <w:r>
+        <w:rPr>
+          <w:lang w:val="en-US"/>
+        </w:rPr>
+        <w:t>binded</w:t>
+      </w:r>
+      <w:proofErr w:type="spellEnd"/>
+      <w:r>
+        <w:rPr>
+          <w:lang w:val="en-US"/>
+        </w:rPr>
+        <w:t>:</w:t>
       </w:r>
     </w:p>
     <w:p>
@@ -710,7 +779,18 @@
           <w:szCs w:val="21"/>
           <w:lang w:eastAsia="en-GB"/>
         </w:rPr>
-        <w:t>    </w:t>
+        <w:t> </w:t>
+      </w:r>
+      <w:proofErr w:type="gramStart"/>
+      <w:r>
+        <w:rPr>
+          <w:rFonts w:ascii="Courier New" w:eastAsia="Times New Roman" w:hAnsi="Courier New" w:cs="Courier New"/>
+          <w:color w:val="000000"/>
+          <w:sz w:val="21"/>
+          <w:szCs w:val="21"/>
+          <w:lang w:eastAsia="en-GB"/>
+        </w:rPr>
+        <w:t>   </w:t>
       </w:r>
       <w:r>
         <w:rPr>
@@ -722,6 +802,7 @@
         </w:rPr>
         <w:t>(</w:t>
       </w:r>
+      <w:proofErr w:type="gramEnd"/>
       <w:r>
         <w:rPr>
           <w:rFonts w:ascii="Courier New" w:eastAsia="Times New Roman" w:hAnsi="Courier New" w:cs="Courier New"/>
@@ -1061,7 +1142,21 @@
         <w:rPr>
           <w:lang w:val="en-US"/>
         </w:rPr>
-        <w:t xml:space="preserve">application must be sequential , for example we have a list of 1,2,15 and want to calculate the </w:t>
+        <w:t xml:space="preserve">application must be </w:t>
+      </w:r>
+      <w:proofErr w:type="gramStart"/>
+      <w:r>
+        <w:rPr>
+          <w:lang w:val="en-US"/>
+        </w:rPr>
+        <w:t>sequential ,</w:t>
+      </w:r>
+      <w:proofErr w:type="gramEnd"/>
+      <w:r>
+        <w:rPr>
+          <w:lang w:val="en-US"/>
+        </w:rPr>
+        <w:t xml:space="preserve"> for example we have a list of 1,2,15 and want to calculate the </w:t>
       </w:r>
       <w:r>
         <w:rPr>
@@ -1109,7 +1204,21 @@
         <w:rPr>
           <w:lang w:val="en-US"/>
         </w:rPr>
-        <w:t xml:space="preserve">, but any other evaluation (e.g </w:t>
+        <w:t>, but any other evaluation (</w:t>
+      </w:r>
+      <w:proofErr w:type="spellStart"/>
+      <w:r>
+        <w:rPr>
+          <w:lang w:val="en-US"/>
+        </w:rPr>
+        <w:t>e.g</w:t>
+      </w:r>
+      <w:proofErr w:type="spellEnd"/>
+      <w:r>
+        <w:rPr>
+          <w:lang w:val="en-US"/>
+        </w:rPr>
+        <w:t xml:space="preserve"> </w:t>
       </w:r>
       <w:r>
         <w:rPr>
@@ -1197,11 +1306,19 @@
         </w:rPr>
         <w:t xml:space="preserve">All: </w:t>
       </w:r>
-      <w:r>
-        <w:rPr>
-          <w:lang w:val="en-US"/>
-        </w:rPr>
-        <w:t xml:space="preserve">Final result depends on all the members of the list so can be </w:t>
+      <w:proofErr w:type="gramStart"/>
+      <w:r>
+        <w:rPr>
+          <w:lang w:val="en-US"/>
+        </w:rPr>
+        <w:t>Final result</w:t>
+      </w:r>
+      <w:proofErr w:type="gramEnd"/>
+      <w:r>
+        <w:rPr>
+          <w:lang w:val="en-US"/>
+        </w:rPr>
+        <w:t xml:space="preserve"> depends on all the members of the list so can be </w:t>
       </w:r>
       <w:r>
         <w:rPr>
@@ -1244,7 +1361,14 @@
         <w:rPr>
           <w:lang w:val="en-US"/>
         </w:rPr>
-        <w:t>Like in mathematics, we know that not every f</w:t>
+        <w:t xml:space="preserve">Like in mathematics, we know that not every </w:t>
+      </w:r>
+      <w:proofErr w:type="gramStart"/>
+      <w:r>
+        <w:rPr>
+          <w:lang w:val="en-US"/>
+        </w:rPr>
+        <w:t>f</w:t>
       </w:r>
       <w:r>
         <w:rPr>
@@ -1258,7 +1382,14 @@
         <w:rPr>
           <w:lang w:val="en-US"/>
         </w:rPr>
-        <w:t>,g functions f(g(x)))=g(f(x))</w:t>
+        <w:t>,g</w:t>
+      </w:r>
+      <w:proofErr w:type="gramEnd"/>
+      <w:r>
+        <w:rPr>
+          <w:lang w:val="en-US"/>
+        </w:rPr>
+        <w:t xml:space="preserve"> functions f(g(x)))=g(f(x))</w:t>
       </w:r>
       <w:r>
         <w:rPr>
@@ -1272,11 +1403,19 @@
         </w:rPr>
         <w:t>*</w:t>
       </w:r>
-      <w:r>
-        <w:rPr>
-          <w:lang w:val="en-US"/>
-        </w:rPr>
-        <w:t>5 , so for x= 5 f(g(x))=</w:t>
+      <w:proofErr w:type="gramStart"/>
+      <w:r>
+        <w:rPr>
+          <w:lang w:val="en-US"/>
+        </w:rPr>
+        <w:t>5 ,</w:t>
+      </w:r>
+      <w:proofErr w:type="gramEnd"/>
+      <w:r>
+        <w:rPr>
+          <w:lang w:val="en-US"/>
+        </w:rPr>
+        <w:t xml:space="preserve"> so for x= 5 f(g(x))=</w:t>
       </w:r>
       <w:r>
         <w:rPr>
@@ -1357,7 +1496,21 @@
         <w:rPr>
           <w:lang w:val="en-US"/>
         </w:rPr>
-        <w:t xml:space="preserve">lthough we bind b and c with values at the start of the code, that’s not the same b we give to pair p34. So, the evaluation of </w:t>
+        <w:t xml:space="preserve">lthough we bind b and c with values at the start of the code, </w:t>
+      </w:r>
+      <w:proofErr w:type="gramStart"/>
+      <w:r>
+        <w:rPr>
+          <w:lang w:val="en-US"/>
+        </w:rPr>
+        <w:t>that’s</w:t>
+      </w:r>
+      <w:proofErr w:type="gramEnd"/>
+      <w:r>
+        <w:rPr>
+          <w:lang w:val="en-US"/>
+        </w:rPr>
+        <w:t xml:space="preserve"> not the same b we give to pair p34. So, the evaluation of </w:t>
       </w:r>
       <w:r>
         <w:rPr>
@@ -1393,6 +1546,1549 @@
         </w:rPr>
         <w:t>9.</w:t>
       </w:r>
+    </w:p>
+    <w:p>
+      <w:pPr>
+        <w:rPr>
+          <w:rtl/>
+          <w:lang w:val="en-US"/>
+        </w:rPr>
+      </w:pPr>
+    </w:p>
+    <w:p>
+      <w:pPr>
+        <w:rPr>
+          <w:b/>
+          <w:bCs/>
+          <w:lang w:val="en-US"/>
+        </w:rPr>
+      </w:pPr>
+      <w:r>
+        <w:rPr>
+          <w:b/>
+          <w:bCs/>
+        </w:rPr>
+        <w:t xml:space="preserve">Question </w:t>
+      </w:r>
+      <w:r>
+        <w:rPr>
+          <w:rFonts w:hint="cs"/>
+          <w:b/>
+          <w:bCs/>
+          <w:rtl/>
+        </w:rPr>
+        <w:t>2</w:t>
+      </w:r>
+      <w:r>
+        <w:rPr>
+          <w:b/>
+          <w:bCs/>
+        </w:rPr>
+        <w:t xml:space="preserve">: </w:t>
+      </w:r>
+      <w:r>
+        <w:rPr>
+          <w:rFonts w:hint="cs"/>
+          <w:b/>
+          <w:bCs/>
+        </w:rPr>
+        <w:t>P</w:t>
+      </w:r>
+      <w:r>
+        <w:rPr>
+          <w:b/>
+          <w:bCs/>
+          <w:lang w:val="en-US"/>
+        </w:rPr>
+        <w:t>programming in L3 (Design by contract part)</w:t>
+      </w:r>
+    </w:p>
+    <w:p>
+      <w:pPr>
+        <w:rPr>
+          <w:b/>
+          <w:bCs/>
+          <w:u w:val="single"/>
+          <w:lang w:val="en-US"/>
+        </w:rPr>
+      </w:pPr>
+      <w:r>
+        <w:rPr>
+          <w:b/>
+          <w:bCs/>
+          <w:u w:val="single"/>
+          <w:lang w:val="en-US"/>
+        </w:rPr>
+        <w:t>Q 2.1:</w:t>
+      </w:r>
+    </w:p>
+    <w:p>
+      <w:pPr>
+        <w:rPr>
+          <w:b/>
+          <w:bCs/>
+          <w:lang w:val="en-US"/>
+        </w:rPr>
+      </w:pPr>
+      <w:r>
+        <w:rPr>
+          <w:b/>
+          <w:bCs/>
+          <w:lang w:val="en-US"/>
+        </w:rPr>
+        <w:t>; Signature: append (l</w:t>
+      </w:r>
+      <w:proofErr w:type="gramStart"/>
+      <w:r>
+        <w:rPr>
+          <w:b/>
+          <w:bCs/>
+          <w:lang w:val="en-US"/>
+        </w:rPr>
+        <w:t>1,l</w:t>
+      </w:r>
+      <w:proofErr w:type="gramEnd"/>
+      <w:r>
+        <w:rPr>
+          <w:b/>
+          <w:bCs/>
+          <w:lang w:val="en-US"/>
+        </w:rPr>
+        <w:t>2)</w:t>
+      </w:r>
+    </w:p>
+    <w:p>
+      <w:pPr>
+        <w:rPr>
+          <w:b/>
+          <w:bCs/>
+          <w:lang w:val="en-US"/>
+        </w:rPr>
+      </w:pPr>
+      <w:proofErr w:type="gramStart"/>
+      <w:r>
+        <w:rPr>
+          <w:b/>
+          <w:bCs/>
+          <w:lang w:val="en-US"/>
+        </w:rPr>
+        <w:t>;Type</w:t>
+      </w:r>
+      <w:proofErr w:type="gramEnd"/>
+      <w:r>
+        <w:rPr>
+          <w:b/>
+          <w:bCs/>
+          <w:lang w:val="en-US"/>
+        </w:rPr>
+        <w:t>: [List(T1)*List</w:t>
+      </w:r>
+      <w:r>
+        <w:rPr>
+          <w:b/>
+          <w:bCs/>
+          <w:lang w:val="en-US"/>
+        </w:rPr>
+        <w:t>(</w:t>
+      </w:r>
+      <w:r>
+        <w:rPr>
+          <w:b/>
+          <w:bCs/>
+          <w:lang w:val="en-US"/>
+        </w:rPr>
+        <w:t>T2</w:t>
+      </w:r>
+      <w:r>
+        <w:rPr>
+          <w:b/>
+          <w:bCs/>
+          <w:lang w:val="en-US"/>
+        </w:rPr>
+        <w:t>)</w:t>
+      </w:r>
+      <w:r>
+        <w:rPr>
+          <w:b/>
+          <w:bCs/>
+          <w:lang w:val="en-US"/>
+        </w:rPr>
+        <w:t>-&gt; List (T3)]</w:t>
+      </w:r>
+    </w:p>
+    <w:p>
+      <w:pPr>
+        <w:rPr>
+          <w:b/>
+          <w:bCs/>
+          <w:lang w:val="en-US"/>
+        </w:rPr>
+      </w:pPr>
+      <w:proofErr w:type="gramStart"/>
+      <w:r>
+        <w:rPr>
+          <w:b/>
+          <w:bCs/>
+          <w:lang w:val="en-US"/>
+        </w:rPr>
+        <w:t>;Purpose</w:t>
+      </w:r>
+      <w:proofErr w:type="gramEnd"/>
+      <w:r>
+        <w:rPr>
+          <w:b/>
+          <w:bCs/>
+          <w:lang w:val="en-US"/>
+        </w:rPr>
+        <w:t>: To concatenate l1 and l2 lists</w:t>
+      </w:r>
+    </w:p>
+    <w:p>
+      <w:pPr>
+        <w:rPr>
+          <w:b/>
+          <w:bCs/>
+          <w:lang w:val="en-US"/>
+        </w:rPr>
+      </w:pPr>
+      <w:proofErr w:type="gramStart"/>
+      <w:r>
+        <w:rPr>
+          <w:b/>
+          <w:bCs/>
+          <w:lang w:val="en-US"/>
+        </w:rPr>
+        <w:t>;Pre</w:t>
+      </w:r>
+      <w:proofErr w:type="gramEnd"/>
+      <w:r>
+        <w:rPr>
+          <w:b/>
+          <w:bCs/>
+          <w:lang w:val="en-US"/>
+        </w:rPr>
+        <w:t>-conditions</w:t>
+      </w:r>
+      <w:r>
+        <w:rPr>
+          <w:b/>
+          <w:bCs/>
+          <w:lang w:val="en-US"/>
+        </w:rPr>
+        <w:t>:</w:t>
+      </w:r>
+      <w:r>
+        <w:rPr>
+          <w:b/>
+          <w:bCs/>
+          <w:lang w:val="en-US"/>
+        </w:rPr>
+        <w:t xml:space="preserve"> </w:t>
+      </w:r>
+      <w:r>
+        <w:rPr>
+          <w:b/>
+          <w:bCs/>
+          <w:lang w:val="en-US"/>
+        </w:rPr>
+        <w:t>true</w:t>
+      </w:r>
+    </w:p>
+    <w:p>
+      <w:pPr>
+        <w:rPr>
+          <w:b/>
+          <w:bCs/>
+        </w:rPr>
+      </w:pPr>
+      <w:proofErr w:type="gramStart"/>
+      <w:r>
+        <w:rPr>
+          <w:b/>
+          <w:bCs/>
+          <w:lang w:val="en-US"/>
+        </w:rPr>
+        <w:t>;Tests</w:t>
+      </w:r>
+      <w:proofErr w:type="gramEnd"/>
+      <w:r>
+        <w:rPr>
+          <w:b/>
+          <w:bCs/>
+          <w:lang w:val="en-US"/>
+        </w:rPr>
+        <w:t>:</w:t>
+      </w:r>
+      <w:r>
+        <w:rPr>
+          <w:b/>
+          <w:bCs/>
+          <w:lang w:val="en-US"/>
+        </w:rPr>
+        <w:t xml:space="preserve"> </w:t>
+      </w:r>
+      <w:r>
+        <w:rPr>
+          <w:b/>
+          <w:bCs/>
+        </w:rPr>
+        <w:t>(append '(1 2) '(3 4)) → '(1 2 3 4)</w:t>
+      </w:r>
+    </w:p>
+    <w:p>
+      <w:pPr>
+        <w:rPr>
+          <w:b/>
+          <w:bCs/>
+          <w:lang w:val="en-US"/>
+        </w:rPr>
+      </w:pPr>
+    </w:p>
+    <w:p>
+      <w:pPr>
+        <w:rPr>
+          <w:b/>
+          <w:bCs/>
+          <w:u w:val="single"/>
+          <w:lang w:val="en-US"/>
+        </w:rPr>
+      </w:pPr>
+      <w:r>
+        <w:rPr>
+          <w:b/>
+          <w:bCs/>
+          <w:u w:val="single"/>
+          <w:lang w:val="en-US"/>
+        </w:rPr>
+        <w:t>Q 2.</w:t>
+      </w:r>
+      <w:r>
+        <w:rPr>
+          <w:b/>
+          <w:bCs/>
+          <w:u w:val="single"/>
+          <w:lang w:val="en-US"/>
+        </w:rPr>
+        <w:t>2</w:t>
+      </w:r>
+      <w:r>
+        <w:rPr>
+          <w:b/>
+          <w:bCs/>
+          <w:u w:val="single"/>
+          <w:lang w:val="en-US"/>
+        </w:rPr>
+        <w:t>:</w:t>
+      </w:r>
+    </w:p>
+    <w:p>
+      <w:pPr>
+        <w:rPr>
+          <w:b/>
+          <w:bCs/>
+          <w:lang w:val="en-US"/>
+        </w:rPr>
+      </w:pPr>
+      <w:r>
+        <w:rPr>
+          <w:b/>
+          <w:bCs/>
+          <w:lang w:val="en-US"/>
+        </w:rPr>
+        <w:t xml:space="preserve">; Signature: </w:t>
+      </w:r>
+      <w:r>
+        <w:rPr>
+          <w:b/>
+          <w:bCs/>
+          <w:lang w:val="en-US"/>
+        </w:rPr>
+        <w:t>reverse (l1)</w:t>
+      </w:r>
+    </w:p>
+    <w:p>
+      <w:pPr>
+        <w:rPr>
+          <w:b/>
+          <w:bCs/>
+          <w:lang w:val="en-US"/>
+        </w:rPr>
+      </w:pPr>
+      <w:proofErr w:type="gramStart"/>
+      <w:r>
+        <w:rPr>
+          <w:b/>
+          <w:bCs/>
+          <w:lang w:val="en-US"/>
+        </w:rPr>
+        <w:t>;Type</w:t>
+      </w:r>
+      <w:proofErr w:type="gramEnd"/>
+      <w:r>
+        <w:rPr>
+          <w:b/>
+          <w:bCs/>
+          <w:lang w:val="en-US"/>
+        </w:rPr>
+        <w:t xml:space="preserve">: </w:t>
+      </w:r>
+      <w:r>
+        <w:rPr>
+          <w:b/>
+          <w:bCs/>
+          <w:lang w:val="en-US"/>
+        </w:rPr>
+        <w:t>[List(T1)-&gt;List(T1)]</w:t>
+      </w:r>
+    </w:p>
+    <w:p>
+      <w:pPr>
+        <w:rPr>
+          <w:b/>
+          <w:bCs/>
+          <w:lang w:val="en-US"/>
+        </w:rPr>
+      </w:pPr>
+      <w:proofErr w:type="gramStart"/>
+      <w:r>
+        <w:rPr>
+          <w:b/>
+          <w:bCs/>
+          <w:lang w:val="en-US"/>
+        </w:rPr>
+        <w:t>;Purpose</w:t>
+      </w:r>
+      <w:proofErr w:type="gramEnd"/>
+      <w:r>
+        <w:rPr>
+          <w:b/>
+          <w:bCs/>
+          <w:lang w:val="en-US"/>
+        </w:rPr>
+        <w:t xml:space="preserve">: </w:t>
+      </w:r>
+      <w:r>
+        <w:rPr>
+          <w:b/>
+          <w:bCs/>
+        </w:rPr>
+        <w:t>G</w:t>
+      </w:r>
+      <w:r>
+        <w:rPr>
+          <w:b/>
+          <w:bCs/>
+        </w:rPr>
+        <w:t>ets a list and reverses it</w:t>
+      </w:r>
+      <w:r>
+        <w:rPr>
+          <w:b/>
+          <w:bCs/>
+        </w:rPr>
+        <w:t>.</w:t>
+      </w:r>
+    </w:p>
+    <w:p>
+      <w:pPr>
+        <w:rPr>
+          <w:b/>
+          <w:bCs/>
+          <w:lang w:val="en-US"/>
+        </w:rPr>
+      </w:pPr>
+      <w:proofErr w:type="gramStart"/>
+      <w:r>
+        <w:rPr>
+          <w:b/>
+          <w:bCs/>
+          <w:lang w:val="en-US"/>
+        </w:rPr>
+        <w:t>;Pre</w:t>
+      </w:r>
+      <w:proofErr w:type="gramEnd"/>
+      <w:r>
+        <w:rPr>
+          <w:b/>
+          <w:bCs/>
+          <w:lang w:val="en-US"/>
+        </w:rPr>
+        <w:t>-conditions:</w:t>
+      </w:r>
+      <w:r>
+        <w:rPr>
+          <w:b/>
+          <w:bCs/>
+          <w:lang w:val="en-US"/>
+        </w:rPr>
+        <w:t xml:space="preserve"> </w:t>
+      </w:r>
+      <w:r>
+        <w:rPr>
+          <w:b/>
+          <w:bCs/>
+          <w:lang w:val="en-US"/>
+        </w:rPr>
+        <w:t>true</w:t>
+      </w:r>
+    </w:p>
+    <w:p>
+      <w:pPr>
+        <w:rPr>
+          <w:rFonts w:hint="cs"/>
+          <w:b/>
+          <w:bCs/>
+          <w:rtl/>
+        </w:rPr>
+      </w:pPr>
+      <w:proofErr w:type="gramStart"/>
+      <w:r>
+        <w:rPr>
+          <w:b/>
+          <w:bCs/>
+          <w:lang w:val="en-US"/>
+        </w:rPr>
+        <w:t>;Tests</w:t>
+      </w:r>
+      <w:proofErr w:type="gramEnd"/>
+      <w:r>
+        <w:rPr>
+          <w:b/>
+          <w:bCs/>
+          <w:lang w:val="en-US"/>
+        </w:rPr>
+        <w:t>:</w:t>
+      </w:r>
+      <w:r>
+        <w:rPr>
+          <w:b/>
+          <w:bCs/>
+        </w:rPr>
+        <w:t xml:space="preserve"> </w:t>
+      </w:r>
+      <w:r>
+        <w:rPr>
+          <w:b/>
+          <w:bCs/>
+        </w:rPr>
+        <w:t>(reverse '(1 2 3)) → '(3 2 1)</w:t>
+      </w:r>
+    </w:p>
+    <w:p>
+      <w:pPr>
+        <w:rPr>
+          <w:b/>
+          <w:bCs/>
+        </w:rPr>
+      </w:pPr>
+    </w:p>
+    <w:p>
+      <w:pPr>
+        <w:rPr>
+          <w:b/>
+          <w:bCs/>
+          <w:u w:val="single"/>
+          <w:lang w:val="en-US"/>
+        </w:rPr>
+      </w:pPr>
+      <w:r>
+        <w:rPr>
+          <w:b/>
+          <w:bCs/>
+          <w:u w:val="single"/>
+          <w:lang w:val="en-US"/>
+        </w:rPr>
+        <w:lastRenderedPageBreak/>
+        <w:t>Q 2.</w:t>
+      </w:r>
+      <w:r>
+        <w:rPr>
+          <w:rFonts w:hint="cs"/>
+          <w:b/>
+          <w:bCs/>
+          <w:u w:val="single"/>
+          <w:rtl/>
+          <w:lang w:val="en-US"/>
+        </w:rPr>
+        <w:t>3</w:t>
+      </w:r>
+      <w:r>
+        <w:rPr>
+          <w:b/>
+          <w:bCs/>
+          <w:u w:val="single"/>
+          <w:lang w:val="en-US"/>
+        </w:rPr>
+        <w:t>:</w:t>
+      </w:r>
+    </w:p>
+    <w:p>
+      <w:pPr>
+        <w:rPr>
+          <w:b/>
+          <w:bCs/>
+          <w:lang w:val="en-US"/>
+        </w:rPr>
+      </w:pPr>
+      <w:r>
+        <w:rPr>
+          <w:b/>
+          <w:bCs/>
+          <w:lang w:val="en-US"/>
+        </w:rPr>
+        <w:t>; Signature</w:t>
+      </w:r>
+      <w:r>
+        <w:rPr>
+          <w:b/>
+          <w:bCs/>
+          <w:lang w:val="en-US"/>
+        </w:rPr>
+        <w:t xml:space="preserve">: </w:t>
+      </w:r>
+      <w:r>
+        <w:rPr>
+          <w:b/>
+          <w:bCs/>
+        </w:rPr>
+        <w:t>duplicate-</w:t>
+      </w:r>
+      <w:proofErr w:type="gramStart"/>
+      <w:r>
+        <w:rPr>
+          <w:b/>
+          <w:bCs/>
+        </w:rPr>
+        <w:t>items</w:t>
+      </w:r>
+      <w:r>
+        <w:rPr>
+          <w:b/>
+          <w:bCs/>
+        </w:rPr>
+        <w:t>(</w:t>
+      </w:r>
+      <w:proofErr w:type="spellStart"/>
+      <w:proofErr w:type="gramEnd"/>
+      <w:r>
+        <w:rPr>
+          <w:b/>
+          <w:bCs/>
+        </w:rPr>
+        <w:t>lst</w:t>
+      </w:r>
+      <w:proofErr w:type="spellEnd"/>
+      <w:r>
+        <w:rPr>
+          <w:b/>
+          <w:bCs/>
+        </w:rPr>
+        <w:t xml:space="preserve"> , dup-count</w:t>
+      </w:r>
+      <w:r>
+        <w:rPr>
+          <w:b/>
+          <w:bCs/>
+        </w:rPr>
+        <w:t>)</w:t>
+      </w:r>
+    </w:p>
+    <w:p>
+      <w:pPr>
+        <w:rPr>
+          <w:b/>
+          <w:bCs/>
+          <w:lang w:val="en-US"/>
+        </w:rPr>
+      </w:pPr>
+      <w:proofErr w:type="gramStart"/>
+      <w:r>
+        <w:rPr>
+          <w:b/>
+          <w:bCs/>
+          <w:lang w:val="en-US"/>
+        </w:rPr>
+        <w:t>;Type</w:t>
+      </w:r>
+      <w:proofErr w:type="gramEnd"/>
+      <w:r>
+        <w:rPr>
+          <w:b/>
+          <w:bCs/>
+          <w:lang w:val="en-US"/>
+        </w:rPr>
+        <w:t xml:space="preserve">: </w:t>
+      </w:r>
+      <w:r>
+        <w:rPr>
+          <w:b/>
+          <w:bCs/>
+          <w:lang w:val="en-US"/>
+        </w:rPr>
+        <w:t>[List&lt;any&gt;*List&lt;number&gt;</w:t>
+      </w:r>
+      <w:r>
+        <w:rPr>
+          <w:b/>
+          <w:bCs/>
+          <w:lang w:val="en-US"/>
+        </w:rPr>
+        <w:t xml:space="preserve"> -&gt; List &lt;any&gt;</w:t>
+      </w:r>
+      <w:r>
+        <w:rPr>
+          <w:b/>
+          <w:bCs/>
+          <w:lang w:val="en-US"/>
+        </w:rPr>
+        <w:t>]</w:t>
+      </w:r>
+    </w:p>
+    <w:p>
+      <w:pPr>
+        <w:rPr>
+          <w:b/>
+          <w:bCs/>
+          <w:lang w:val="en-US"/>
+        </w:rPr>
+      </w:pPr>
+      <w:proofErr w:type="gramStart"/>
+      <w:r>
+        <w:rPr>
+          <w:b/>
+          <w:bCs/>
+          <w:lang w:val="en-US"/>
+        </w:rPr>
+        <w:t>;Purpose</w:t>
+      </w:r>
+      <w:proofErr w:type="gramEnd"/>
+      <w:r>
+        <w:rPr>
+          <w:b/>
+          <w:bCs/>
+          <w:lang w:val="en-US"/>
+        </w:rPr>
+        <w:t xml:space="preserve">: </w:t>
+      </w:r>
+      <w:r>
+        <w:rPr>
+          <w:b/>
+          <w:bCs/>
+        </w:rPr>
+        <w:t xml:space="preserve">duplicates each item of </w:t>
+      </w:r>
+      <w:proofErr w:type="spellStart"/>
+      <w:r>
+        <w:rPr>
+          <w:b/>
+          <w:bCs/>
+        </w:rPr>
+        <w:t>lst</w:t>
+      </w:r>
+      <w:proofErr w:type="spellEnd"/>
+      <w:r>
+        <w:rPr>
+          <w:b/>
+          <w:bCs/>
+        </w:rPr>
+        <w:t xml:space="preserve"> according to the number defined in the same position in dup-count.</w:t>
+      </w:r>
+      <w:r>
+        <w:rPr>
+          <w:b/>
+          <w:bCs/>
+        </w:rPr>
+        <w:t xml:space="preserve"> </w:t>
+      </w:r>
+      <w:r>
+        <w:rPr>
+          <w:b/>
+          <w:bCs/>
+        </w:rPr>
+        <w:t xml:space="preserve">In case dups-count length is smaller than </w:t>
+      </w:r>
+      <w:proofErr w:type="spellStart"/>
+      <w:r>
+        <w:rPr>
+          <w:b/>
+          <w:bCs/>
+        </w:rPr>
+        <w:t>lst</w:t>
+      </w:r>
+      <w:proofErr w:type="spellEnd"/>
+      <w:r>
+        <w:rPr>
+          <w:b/>
+          <w:bCs/>
+        </w:rPr>
+        <w:t>, dup-count should be treated as a cyclic list.</w:t>
+      </w:r>
+    </w:p>
+    <w:p>
+      <w:pPr>
+        <w:rPr>
+          <w:b/>
+          <w:bCs/>
+          <w:lang w:val="en-US"/>
+        </w:rPr>
+      </w:pPr>
+      <w:proofErr w:type="gramStart"/>
+      <w:r>
+        <w:rPr>
+          <w:b/>
+          <w:bCs/>
+          <w:lang w:val="en-US"/>
+        </w:rPr>
+        <w:t>;Pre</w:t>
+      </w:r>
+      <w:proofErr w:type="gramEnd"/>
+      <w:r>
+        <w:rPr>
+          <w:b/>
+          <w:bCs/>
+          <w:lang w:val="en-US"/>
+        </w:rPr>
+        <w:t>-conditions:</w:t>
+      </w:r>
+      <w:r>
+        <w:rPr>
+          <w:b/>
+          <w:bCs/>
+        </w:rPr>
+        <w:t xml:space="preserve"> </w:t>
+      </w:r>
+      <w:r>
+        <w:rPr>
+          <w:b/>
+          <w:bCs/>
+        </w:rPr>
+        <w:t>dup-count</w:t>
+      </w:r>
+      <w:r>
+        <w:rPr>
+          <w:b/>
+          <w:bCs/>
+        </w:rPr>
+        <w:t xml:space="preserve"> contains numbers and non-empty</w:t>
+      </w:r>
+    </w:p>
+    <w:p>
+      <w:pPr>
+        <w:rPr>
+          <w:b/>
+          <w:bCs/>
+        </w:rPr>
+      </w:pPr>
+      <w:proofErr w:type="gramStart"/>
+      <w:r>
+        <w:rPr>
+          <w:b/>
+          <w:bCs/>
+          <w:lang w:val="en-US"/>
+        </w:rPr>
+        <w:t>;Tests</w:t>
+      </w:r>
+      <w:proofErr w:type="gramEnd"/>
+      <w:r>
+        <w:rPr>
+          <w:b/>
+          <w:bCs/>
+          <w:lang w:val="en-US"/>
+        </w:rPr>
+        <w:t>:</w:t>
+      </w:r>
+      <w:r>
+        <w:rPr>
+          <w:b/>
+          <w:bCs/>
+          <w:lang w:val="en-US"/>
+        </w:rPr>
+        <w:t xml:space="preserve"> </w:t>
+      </w:r>
+      <w:r>
+        <w:rPr>
+          <w:b/>
+          <w:bCs/>
+        </w:rPr>
+        <w:t xml:space="preserve">(duplicate-items '(1 2 3) '(1 0))→ '(1 3) </w:t>
+      </w:r>
+    </w:p>
+    <w:p>
+      <w:pPr>
+        <w:rPr>
+          <w:rFonts w:hint="cs"/>
+          <w:b/>
+          <w:bCs/>
+          <w:rtl/>
+        </w:rPr>
+      </w:pPr>
+      <w:r>
+        <w:rPr>
+          <w:b/>
+          <w:bCs/>
+        </w:rPr>
+        <w:t xml:space="preserve">             </w:t>
+      </w:r>
+      <w:r>
+        <w:rPr>
+          <w:b/>
+          <w:bCs/>
+        </w:rPr>
+        <w:t>(duplicate-items '(1 2 3) '(2 1 0 10 2</w:t>
+      </w:r>
+      <w:proofErr w:type="gramStart"/>
+      <w:r>
+        <w:rPr>
+          <w:b/>
+          <w:bCs/>
+        </w:rPr>
+        <w:t>))→</w:t>
+      </w:r>
+      <w:proofErr w:type="gramEnd"/>
+      <w:r>
+        <w:rPr>
+          <w:b/>
+          <w:bCs/>
+        </w:rPr>
+        <w:t xml:space="preserve"> '(1 1 2)</w:t>
+      </w:r>
+    </w:p>
+    <w:p>
+      <w:pPr>
+        <w:rPr>
+          <w:b/>
+          <w:bCs/>
+          <w:rtl/>
+          <w:lang w:val="en-US"/>
+        </w:rPr>
+      </w:pPr>
+    </w:p>
+    <w:p>
+      <w:pPr>
+        <w:rPr>
+          <w:b/>
+          <w:bCs/>
+          <w:u w:val="single"/>
+          <w:lang w:val="en-US"/>
+        </w:rPr>
+      </w:pPr>
+      <w:r>
+        <w:rPr>
+          <w:b/>
+          <w:bCs/>
+          <w:u w:val="single"/>
+          <w:lang w:val="en-US"/>
+        </w:rPr>
+        <w:t>Q 2.</w:t>
+      </w:r>
+      <w:r>
+        <w:rPr>
+          <w:rFonts w:hint="cs"/>
+          <w:b/>
+          <w:bCs/>
+          <w:u w:val="single"/>
+          <w:rtl/>
+          <w:lang w:val="en-US"/>
+        </w:rPr>
+        <w:t>4</w:t>
+      </w:r>
+      <w:r>
+        <w:rPr>
+          <w:b/>
+          <w:bCs/>
+          <w:u w:val="single"/>
+          <w:lang w:val="en-US"/>
+        </w:rPr>
+        <w:t>:</w:t>
+      </w:r>
+    </w:p>
+    <w:p>
+      <w:pPr>
+        <w:rPr>
+          <w:b/>
+          <w:bCs/>
+          <w:lang w:val="en-US"/>
+        </w:rPr>
+      </w:pPr>
+      <w:r>
+        <w:rPr>
+          <w:b/>
+          <w:bCs/>
+          <w:lang w:val="en-US"/>
+        </w:rPr>
+        <w:t xml:space="preserve">; Signature: </w:t>
+      </w:r>
+      <w:r>
+        <w:rPr>
+          <w:b/>
+          <w:bCs/>
+          <w:lang w:val="en-US"/>
+        </w:rPr>
+        <w:t>payment</w:t>
+      </w:r>
+      <w:r>
+        <w:rPr>
+          <w:b/>
+          <w:bCs/>
+          <w:lang w:val="en-US"/>
+        </w:rPr>
+        <w:t xml:space="preserve"> </w:t>
+      </w:r>
+      <w:proofErr w:type="gramStart"/>
+      <w:r>
+        <w:rPr>
+          <w:b/>
+          <w:bCs/>
+          <w:lang w:val="en-US"/>
+        </w:rPr>
+        <w:t>( sum</w:t>
+      </w:r>
+      <w:proofErr w:type="gramEnd"/>
+      <w:r>
+        <w:rPr>
+          <w:b/>
+          <w:bCs/>
+          <w:lang w:val="en-US"/>
+        </w:rPr>
+        <w:t>, l1)</w:t>
+      </w:r>
+    </w:p>
+    <w:p>
+      <w:pPr>
+        <w:rPr>
+          <w:b/>
+          <w:bCs/>
+          <w:lang w:val="en-US"/>
+        </w:rPr>
+      </w:pPr>
+      <w:proofErr w:type="gramStart"/>
+      <w:r>
+        <w:rPr>
+          <w:b/>
+          <w:bCs/>
+          <w:lang w:val="en-US"/>
+        </w:rPr>
+        <w:t>;Type</w:t>
+      </w:r>
+      <w:proofErr w:type="gramEnd"/>
+      <w:r>
+        <w:rPr>
+          <w:b/>
+          <w:bCs/>
+          <w:lang w:val="en-US"/>
+        </w:rPr>
+        <w:t xml:space="preserve">: </w:t>
+      </w:r>
+      <w:r>
+        <w:rPr>
+          <w:b/>
+          <w:bCs/>
+          <w:lang w:val="en-US"/>
+        </w:rPr>
+        <w:t>[number*List&lt;number&gt;-&gt;number]</w:t>
+      </w:r>
+    </w:p>
+    <w:p>
+      <w:pPr>
+        <w:rPr>
+          <w:b/>
+          <w:bCs/>
+          <w:lang w:val="en-US"/>
+        </w:rPr>
+      </w:pPr>
+      <w:proofErr w:type="gramStart"/>
+      <w:r>
+        <w:rPr>
+          <w:b/>
+          <w:bCs/>
+          <w:lang w:val="en-US"/>
+        </w:rPr>
+        <w:t>;Purpose</w:t>
+      </w:r>
+      <w:proofErr w:type="gramEnd"/>
+      <w:r>
+        <w:rPr>
+          <w:b/>
+          <w:bCs/>
+          <w:lang w:val="en-US"/>
+        </w:rPr>
+        <w:t xml:space="preserve">: </w:t>
+      </w:r>
+      <w:r>
+        <w:rPr>
+          <w:b/>
+          <w:bCs/>
+        </w:rPr>
+        <w:t>count and return</w:t>
+      </w:r>
+      <w:r>
+        <w:rPr>
+          <w:b/>
+          <w:bCs/>
+        </w:rPr>
+        <w:t xml:space="preserve"> the number of possible ways to pay the money with these coins.</w:t>
+      </w:r>
+    </w:p>
+    <w:p>
+      <w:pPr>
+        <w:rPr>
+          <w:b/>
+          <w:bCs/>
+          <w:lang w:val="en-US"/>
+        </w:rPr>
+      </w:pPr>
+      <w:proofErr w:type="gramStart"/>
+      <w:r>
+        <w:rPr>
+          <w:b/>
+          <w:bCs/>
+          <w:lang w:val="en-US"/>
+        </w:rPr>
+        <w:t>;Pre</w:t>
+      </w:r>
+      <w:proofErr w:type="gramEnd"/>
+      <w:r>
+        <w:rPr>
+          <w:b/>
+          <w:bCs/>
+          <w:lang w:val="en-US"/>
+        </w:rPr>
+        <w:t>-conditions:</w:t>
+      </w:r>
+      <w:r>
+        <w:rPr>
+          <w:b/>
+          <w:bCs/>
+          <w:lang w:val="en-US"/>
+        </w:rPr>
+        <w:t xml:space="preserve"> sum is not negative, list is not empty</w:t>
+      </w:r>
+    </w:p>
+    <w:p>
+      <w:pPr>
+        <w:rPr>
+          <w:b/>
+          <w:bCs/>
+        </w:rPr>
+      </w:pPr>
+      <w:proofErr w:type="gramStart"/>
+      <w:r>
+        <w:rPr>
+          <w:b/>
+          <w:bCs/>
+          <w:lang w:val="en-US"/>
+        </w:rPr>
+        <w:t>;Tests</w:t>
+      </w:r>
+      <w:proofErr w:type="gramEnd"/>
+      <w:r>
+        <w:rPr>
+          <w:b/>
+          <w:bCs/>
+          <w:lang w:val="en-US"/>
+        </w:rPr>
+        <w:t>:</w:t>
+      </w:r>
+      <w:r>
+        <w:rPr>
+          <w:b/>
+          <w:bCs/>
+          <w:lang w:val="en-US"/>
+        </w:rPr>
+        <w:t xml:space="preserve"> </w:t>
+      </w:r>
+      <w:r>
+        <w:rPr>
+          <w:b/>
+          <w:bCs/>
+        </w:rPr>
+        <w:t>(payment 10 ‘(5 5 10)) → 2</w:t>
+      </w:r>
+    </w:p>
+    <w:p>
+      <w:pPr>
+        <w:rPr>
+          <w:rFonts w:hint="cs"/>
+          <w:b/>
+          <w:bCs/>
+          <w:rtl/>
+        </w:rPr>
+      </w:pPr>
+      <w:r>
+        <w:rPr>
+          <w:b/>
+          <w:bCs/>
+        </w:rPr>
+        <w:t xml:space="preserve">       </w:t>
+      </w:r>
+      <w:r>
+        <w:rPr>
+          <w:b/>
+          <w:bCs/>
+        </w:rPr>
+        <w:t xml:space="preserve"> </w:t>
+      </w:r>
+      <w:r>
+        <w:rPr>
+          <w:b/>
+          <w:bCs/>
+        </w:rPr>
+        <w:t xml:space="preserve">     </w:t>
+      </w:r>
+      <w:r>
+        <w:rPr>
+          <w:b/>
+          <w:bCs/>
+        </w:rPr>
+        <w:t>(payment 5 ‘(1 1 1 2 2 5 10) → 3</w:t>
+      </w:r>
+    </w:p>
+    <w:p>
+      <w:pPr>
+        <w:rPr>
+          <w:b/>
+          <w:bCs/>
+          <w:rtl/>
+          <w:lang w:val="en-US"/>
+        </w:rPr>
+      </w:pPr>
+    </w:p>
+    <w:p>
+      <w:pPr>
+        <w:rPr>
+          <w:b/>
+          <w:bCs/>
+          <w:u w:val="single"/>
+          <w:lang w:val="en-US"/>
+        </w:rPr>
+      </w:pPr>
+      <w:r>
+        <w:rPr>
+          <w:b/>
+          <w:bCs/>
+          <w:u w:val="single"/>
+          <w:lang w:val="en-US"/>
+        </w:rPr>
+        <w:t>Q 2.</w:t>
+      </w:r>
+      <w:r>
+        <w:rPr>
+          <w:rFonts w:hint="cs"/>
+          <w:b/>
+          <w:bCs/>
+          <w:u w:val="single"/>
+          <w:rtl/>
+          <w:lang w:val="en-US"/>
+        </w:rPr>
+        <w:t>5</w:t>
+      </w:r>
+      <w:r>
+        <w:rPr>
+          <w:b/>
+          <w:bCs/>
+          <w:u w:val="single"/>
+          <w:lang w:val="en-US"/>
+        </w:rPr>
+        <w:t>:</w:t>
+      </w:r>
+    </w:p>
+    <w:p>
+      <w:pPr>
+        <w:rPr>
+          <w:b/>
+          <w:bCs/>
+          <w:lang w:val="en-US"/>
+        </w:rPr>
+      </w:pPr>
+      <w:r>
+        <w:rPr>
+          <w:b/>
+          <w:bCs/>
+          <w:lang w:val="en-US"/>
+        </w:rPr>
+        <w:t xml:space="preserve">; Signature: </w:t>
+      </w:r>
+      <w:r>
+        <w:rPr>
+          <w:b/>
+          <w:bCs/>
+        </w:rPr>
+        <w:t>compose-</w:t>
+      </w:r>
+      <w:proofErr w:type="gramStart"/>
+      <w:r>
+        <w:rPr>
+          <w:b/>
+          <w:bCs/>
+        </w:rPr>
+        <w:t>n</w:t>
+      </w:r>
+      <w:r>
+        <w:rPr>
+          <w:rFonts w:hint="cs"/>
+          <w:b/>
+          <w:bCs/>
+          <w:rtl/>
+        </w:rPr>
+        <w:t xml:space="preserve">  </w:t>
+      </w:r>
+      <w:r>
+        <w:rPr>
+          <w:b/>
+          <w:bCs/>
+          <w:lang w:val="en-US"/>
+        </w:rPr>
+        <w:t>(</w:t>
+      </w:r>
+      <w:proofErr w:type="gramEnd"/>
+      <w:r>
+        <w:rPr>
+          <w:b/>
+          <w:bCs/>
+          <w:lang w:val="en-US"/>
+        </w:rPr>
+        <w:t xml:space="preserve"> f, n)</w:t>
+      </w:r>
+    </w:p>
+    <w:p>
+      <w:pPr>
+        <w:rPr>
+          <w:b/>
+          <w:bCs/>
+          <w:lang w:val="en-US"/>
+        </w:rPr>
+      </w:pPr>
+      <w:r>
+        <w:rPr>
+          <w:b/>
+          <w:bCs/>
+          <w:lang w:val="en-US"/>
+        </w:rPr>
+        <w:t xml:space="preserve">;Type: </w:t>
+      </w:r>
+      <w:r>
+        <w:rPr>
+          <w:b/>
+          <w:bCs/>
+          <w:lang w:val="en-US"/>
+        </w:rPr>
+        <w:t>[ [T1-&gt;T2]</w:t>
+      </w:r>
+      <w:r>
+        <w:rPr>
+          <w:b/>
+          <w:bCs/>
+          <w:lang w:val="en-US"/>
+        </w:rPr>
+        <w:t xml:space="preserve"> * </w:t>
+      </w:r>
+      <w:r>
+        <w:rPr>
+          <w:b/>
+          <w:bCs/>
+          <w:lang w:val="en-US"/>
+        </w:rPr>
+        <w:t>number -&gt; [T1-&gt;T2]</w:t>
+      </w:r>
+      <w:r>
+        <w:rPr>
+          <w:b/>
+          <w:bCs/>
+          <w:lang w:val="en-US"/>
+        </w:rPr>
+        <w:t xml:space="preserve"> </w:t>
+      </w:r>
+      <w:r>
+        <w:rPr>
+          <w:b/>
+          <w:bCs/>
+          <w:lang w:val="en-US"/>
+        </w:rPr>
+        <w:t>]</w:t>
+      </w:r>
+    </w:p>
+    <w:p>
+      <w:pPr>
+        <w:rPr>
+          <w:b/>
+          <w:bCs/>
+          <w:lang w:val="en-US"/>
+        </w:rPr>
+      </w:pPr>
+      <w:proofErr w:type="gramStart"/>
+      <w:r>
+        <w:rPr>
+          <w:b/>
+          <w:bCs/>
+          <w:lang w:val="en-US"/>
+        </w:rPr>
+        <w:t>;Purpose</w:t>
+      </w:r>
+      <w:proofErr w:type="gramEnd"/>
+      <w:r>
+        <w:rPr>
+          <w:b/>
+          <w:bCs/>
+          <w:lang w:val="en-US"/>
+        </w:rPr>
+        <w:t xml:space="preserve">: </w:t>
+      </w:r>
+      <w:r>
+        <w:rPr>
+          <w:b/>
+          <w:bCs/>
+        </w:rPr>
+        <w:t>returns the closure of the n-</w:t>
+      </w:r>
+      <w:proofErr w:type="spellStart"/>
+      <w:r>
+        <w:rPr>
+          <w:b/>
+          <w:bCs/>
+        </w:rPr>
+        <w:t>th</w:t>
+      </w:r>
+      <w:proofErr w:type="spellEnd"/>
+      <w:r>
+        <w:rPr>
+          <w:b/>
+          <w:bCs/>
+        </w:rPr>
+        <w:t xml:space="preserve"> self-composition of f</w:t>
+      </w:r>
+    </w:p>
+    <w:p>
+      <w:pPr>
+        <w:rPr>
+          <w:b/>
+          <w:bCs/>
+          <w:lang w:val="en-US"/>
+        </w:rPr>
+      </w:pPr>
+      <w:proofErr w:type="gramStart"/>
+      <w:r>
+        <w:rPr>
+          <w:b/>
+          <w:bCs/>
+          <w:lang w:val="en-US"/>
+        </w:rPr>
+        <w:t>;Pre</w:t>
+      </w:r>
+      <w:proofErr w:type="gramEnd"/>
+      <w:r>
+        <w:rPr>
+          <w:b/>
+          <w:bCs/>
+          <w:lang w:val="en-US"/>
+        </w:rPr>
+        <w:t>-conditions:</w:t>
+      </w:r>
+      <w:r>
+        <w:rPr>
+          <w:b/>
+          <w:bCs/>
+          <w:lang w:val="en-US"/>
+        </w:rPr>
+        <w:t xml:space="preserve"> </w:t>
+      </w:r>
+      <w:r>
+        <w:rPr>
+          <w:b/>
+          <w:bCs/>
+          <w:lang w:val="en-US"/>
+        </w:rPr>
+        <w:t xml:space="preserve">f is unary function, </w:t>
+      </w:r>
+      <w:r>
+        <w:rPr>
+          <w:b/>
+          <w:bCs/>
+          <w:lang w:val="en-US"/>
+        </w:rPr>
+        <w:t>n is positive</w:t>
+      </w:r>
+    </w:p>
+    <w:p>
+      <w:pPr>
+        <w:rPr>
+          <w:b/>
+          <w:bCs/>
+        </w:rPr>
+      </w:pPr>
+      <w:proofErr w:type="gramStart"/>
+      <w:r>
+        <w:rPr>
+          <w:b/>
+          <w:bCs/>
+          <w:lang w:val="en-US"/>
+        </w:rPr>
+        <w:t>;Tests</w:t>
+      </w:r>
+      <w:proofErr w:type="gramEnd"/>
+      <w:r>
+        <w:rPr>
+          <w:b/>
+          <w:bCs/>
+          <w:lang w:val="en-US"/>
+        </w:rPr>
+        <w:t>:</w:t>
+      </w:r>
+      <w:r>
+        <w:rPr>
+          <w:b/>
+          <w:bCs/>
+          <w:lang w:val="en-US"/>
+        </w:rPr>
+        <w:t xml:space="preserve"> </w:t>
+      </w:r>
+      <w:r>
+        <w:rPr>
+          <w:b/>
+          <w:bCs/>
+        </w:rPr>
+        <w:t xml:space="preserve">(define mul8 (compose-n (lambda (x) (* 2 x)) 3)) </w:t>
+      </w:r>
+    </w:p>
+    <w:p>
+      <w:pPr>
+        <w:rPr>
+          <w:rFonts w:hint="cs"/>
+          <w:b/>
+          <w:bCs/>
+          <w:rtl/>
+        </w:rPr>
+      </w:pPr>
+      <w:r>
+        <w:rPr>
+          <w:b/>
+          <w:bCs/>
+        </w:rPr>
+        <w:t xml:space="preserve">             </w:t>
+      </w:r>
+      <w:r>
+        <w:rPr>
+          <w:b/>
+          <w:bCs/>
+        </w:rPr>
+        <w:t>(mul8 3) → 24</w:t>
+      </w:r>
+    </w:p>
+    <w:p>
+      <w:pPr>
+        <w:rPr>
+          <w:b/>
+          <w:bCs/>
+          <w:lang w:val="en-US"/>
+        </w:rPr>
+      </w:pPr>
+    </w:p>
+    <w:p>
+      <w:pPr>
+        <w:rPr>
+          <w:rtl/>
+          <w:lang w:val="en-US"/>
+        </w:rPr>
+      </w:pPr>
     </w:p>
     <w:p>
       <w:pPr>

</xml_diff>